<commit_message>
created categories module on admin dashboard
</commit_message>
<xml_diff>
--- a/requirements/admin/category-management.docx
+++ b/requirements/admin/category-management.docx
@@ -287,7 +287,342 @@
         <w:t>- Category-wise Reports</w:t>
       </w:r>
     </w:p>
-    <w:p>
+    <w:p/>
+    <w:p/>
+    <w:p>
+      <w:pPr>
+        <w:rPr>
+          <w:b/>
+          <w:u w:val="single"/>
+        </w:rPr>
+      </w:pPr>
+      <w:proofErr w:type="spellStart"/>
+      <w:r>
+        <w:rPr>
+          <w:b/>
+          <w:u w:val="single"/>
+        </w:rPr>
+        <w:t>Promp</w:t>
+      </w:r>
+      <w:proofErr w:type="spellEnd"/>
+      <w:r>
+        <w:rPr>
+          <w:b/>
+          <w:u w:val="single"/>
+        </w:rPr>
+        <w:t xml:space="preserve"> </w:t>
+      </w:r>
+      <w:proofErr w:type="gramStart"/>
+      <w:r>
+        <w:rPr>
+          <w:b/>
+          <w:u w:val="single"/>
+        </w:rPr>
+        <w:t>For</w:t>
+      </w:r>
+      <w:proofErr w:type="gramEnd"/>
+      <w:r>
+        <w:rPr>
+          <w:b/>
+          <w:u w:val="single"/>
+        </w:rPr>
+        <w:t xml:space="preserve"> Cursor</w:t>
+      </w:r>
+    </w:p>
+    <w:p>
+      <w:pPr>
+        <w:pStyle w:val="NormalWeb"/>
+      </w:pPr>
+      <w:r>
+        <w:t xml:space="preserve">Create a </w:t>
+      </w:r>
+      <w:r>
+        <w:rPr>
+          <w:rStyle w:val="Strong"/>
+        </w:rPr>
+        <w:t>Categories module</w:t>
+      </w:r>
+      <w:r>
+        <w:t xml:space="preserve"> in the admin panel. The database tables are already created.</w:t>
+      </w:r>
+    </w:p>
+    <w:p>
+      <w:pPr>
+        <w:pStyle w:val="Heading3"/>
+      </w:pPr>
+      <w:r>
+        <w:t>Requirements:</w:t>
+      </w:r>
+    </w:p>
+    <w:p>
+      <w:pPr>
+        <w:pStyle w:val="Heading4"/>
+      </w:pPr>
+      <w:r>
+        <w:t>1. Category List Page</w:t>
+      </w:r>
+    </w:p>
+    <w:p>
+      <w:pPr>
+        <w:pStyle w:val="NormalWeb"/>
+      </w:pPr>
+      <w:r>
+        <w:t>Display the following columns:</w:t>
+      </w:r>
+    </w:p>
+    <w:p>
+      <w:pPr>
+        <w:pStyle w:val="NormalWeb"/>
+        <w:numPr>
+          <w:ilvl w:val="0"/>
+          <w:numId w:val="1"/>
+        </w:numPr>
+      </w:pPr>
+      <w:r>
+        <w:t>Name</w:t>
+      </w:r>
+    </w:p>
+    <w:p>
+      <w:pPr>
+        <w:pStyle w:val="NormalWeb"/>
+        <w:numPr>
+          <w:ilvl w:val="0"/>
+          <w:numId w:val="1"/>
+        </w:numPr>
+      </w:pPr>
+      <w:r>
+        <w:t>Description</w:t>
+      </w:r>
+    </w:p>
+    <w:p>
+      <w:pPr>
+        <w:pStyle w:val="NormalWeb"/>
+        <w:numPr>
+          <w:ilvl w:val="0"/>
+          <w:numId w:val="1"/>
+        </w:numPr>
+      </w:pPr>
+      <w:r>
+        <w:t>Quiz Count</w:t>
+      </w:r>
+    </w:p>
+    <w:p>
+      <w:pPr>
+        <w:pStyle w:val="NormalWeb"/>
+        <w:numPr>
+          <w:ilvl w:val="0"/>
+          <w:numId w:val="1"/>
+        </w:numPr>
+      </w:pPr>
+      <w:r>
+        <w:t>Status</w:t>
+      </w:r>
+    </w:p>
+    <w:p>
+      <w:pPr>
+        <w:pStyle w:val="Heading4"/>
+      </w:pPr>
+      <w:r>
+        <w:t>2. Add / Edit Category</w:t>
+      </w:r>
+    </w:p>
+    <w:p>
+      <w:pPr>
+        <w:pStyle w:val="NormalWeb"/>
+        <w:numPr>
+          <w:ilvl w:val="0"/>
+          <w:numId w:val="2"/>
+        </w:numPr>
+      </w:pPr>
+      <w:r>
+        <w:t xml:space="preserve">Use </w:t>
+      </w:r>
+      <w:r>
+        <w:rPr>
+          <w:rStyle w:val="Strong"/>
+        </w:rPr>
+        <w:t>modals</w:t>
+      </w:r>
+      <w:r>
+        <w:t xml:space="preserve"> for both Add and Edit actions.</w:t>
+      </w:r>
+    </w:p>
+    <w:p>
+      <w:pPr>
+        <w:pStyle w:val="NormalWeb"/>
+        <w:numPr>
+          <w:ilvl w:val="0"/>
+          <w:numId w:val="2"/>
+        </w:numPr>
+      </w:pPr>
+      <w:r>
+        <w:t>Fields: Name, Description, Status.</w:t>
+      </w:r>
+    </w:p>
+    <w:p>
+      <w:pPr>
+        <w:pStyle w:val="NormalWeb"/>
+        <w:numPr>
+          <w:ilvl w:val="0"/>
+          <w:numId w:val="2"/>
+        </w:numPr>
+      </w:pPr>
+      <w:r>
+        <w:t xml:space="preserve">Follow the same UI/UX style as the existing </w:t>
+      </w:r>
+      <w:r>
+        <w:rPr>
+          <w:rStyle w:val="Strong"/>
+        </w:rPr>
+        <w:t>Administration module</w:t>
+      </w:r>
+      <w:r>
+        <w:t>.</w:t>
+      </w:r>
+    </w:p>
+    <w:p>
+      <w:pPr>
+        <w:pStyle w:val="Heading4"/>
+      </w:pPr>
+      <w:r>
+        <w:t>3. Delete Category</w:t>
+      </w:r>
+    </w:p>
+    <w:p>
+      <w:pPr>
+        <w:pStyle w:val="NormalWeb"/>
+        <w:numPr>
+          <w:ilvl w:val="0"/>
+          <w:numId w:val="3"/>
+        </w:numPr>
+      </w:pPr>
+      <w:r>
+        <w:t>Add a delete option with confirmation.</w:t>
+      </w:r>
+    </w:p>
+    <w:p>
+      <w:pPr>
+        <w:pStyle w:val="NormalWeb"/>
+        <w:numPr>
+          <w:ilvl w:val="0"/>
+          <w:numId w:val="3"/>
+        </w:numPr>
+      </w:pPr>
+      <w:r>
+        <w:t xml:space="preserve">Provide an option to </w:t>
+      </w:r>
+      <w:r>
+        <w:rPr>
+          <w:rStyle w:val="Strong"/>
+        </w:rPr>
+        <w:t>transfer quizzes to another category</w:t>
+      </w:r>
+      <w:r>
+        <w:t xml:space="preserve"> before deletion.</w:t>
+      </w:r>
+    </w:p>
+    <w:p>
+      <w:pPr>
+        <w:pStyle w:val="Heading4"/>
+      </w:pPr>
+      <w:r>
+        <w:t>4. Category-wise Reports</w:t>
+      </w:r>
+    </w:p>
+    <w:p>
+      <w:pPr>
+        <w:pStyle w:val="NormalWeb"/>
+        <w:numPr>
+          <w:ilvl w:val="0"/>
+          <w:numId w:val="4"/>
+        </w:numPr>
+      </w:pPr>
+      <w:r>
+        <w:t>Create reports filtered by category.</w:t>
+      </w:r>
+    </w:p>
+    <w:p>
+      <w:pPr>
+        <w:pStyle w:val="NormalWeb"/>
+        <w:numPr>
+          <w:ilvl w:val="0"/>
+          <w:numId w:val="4"/>
+        </w:numPr>
+      </w:pPr>
+      <w:r>
+        <w:t>Show relevant quiz statistics per category.</w:t>
+      </w:r>
+    </w:p>
+    <w:p>
+      <w:pPr>
+        <w:pStyle w:val="Heading3"/>
+      </w:pPr>
+      <w:r>
+        <w:t>UI Requirements:</w:t>
+      </w:r>
+    </w:p>
+    <w:p>
+      <w:pPr>
+        <w:pStyle w:val="NormalWeb"/>
+        <w:numPr>
+          <w:ilvl w:val="0"/>
+          <w:numId w:val="5"/>
+        </w:numPr>
+      </w:pPr>
+      <w:r>
+        <w:lastRenderedPageBreak/>
+        <w:t xml:space="preserve">UI design must match the existing </w:t>
+      </w:r>
+      <w:r>
+        <w:rPr>
+          <w:rStyle w:val="Strong"/>
+        </w:rPr>
+        <w:t>Administration module</w:t>
+      </w:r>
+      <w:r>
+        <w:t>.</w:t>
+      </w:r>
+    </w:p>
+    <w:p>
+      <w:pPr>
+        <w:pStyle w:val="NormalWeb"/>
+        <w:numPr>
+          <w:ilvl w:val="0"/>
+          <w:numId w:val="5"/>
+        </w:numPr>
+      </w:pPr>
+      <w:r>
+        <w:t xml:space="preserve">Add </w:t>
+      </w:r>
+      <w:r>
+        <w:rPr>
+          <w:rStyle w:val="Strong"/>
+        </w:rPr>
+        <w:t>Category</w:t>
+      </w:r>
+      <w:r>
+        <w:t xml:space="preserve"> option in the Admin sidebar menu.</w:t>
+      </w:r>
+    </w:p>
+    <w:p>
+      <w:pPr>
+        <w:pStyle w:val="NormalWeb"/>
+        <w:numPr>
+          <w:ilvl w:val="0"/>
+          <w:numId w:val="5"/>
+        </w:numPr>
+      </w:pPr>
+      <w:r>
+        <w:t>Maintain consistency in styling, buttons, tables, and modals.</w:t>
+      </w:r>
+    </w:p>
+    <w:p>
+      <w:pPr>
+        <w:rPr>
+          <w:b/>
+          <w:u w:val="single"/>
+        </w:rPr>
+      </w:pPr>
       <w:bookmarkStart w:id="0" w:name="_GoBack"/>
       <w:bookmarkEnd w:id="0"/>
     </w:p>
@@ -299,6 +634,771 @@
     </w:sectPr>
   </w:body>
 </w:document>
+</file>
+
+<file path=word/numbering.xml><?xml version="1.0" encoding="utf-8"?>
+<w:numbering xmlns:wpc="http://schemas.microsoft.com/office/word/2010/wordprocessingCanvas" xmlns:mc="http://schemas.openxmlformats.org/markup-compatibility/2006" xmlns:o="urn:schemas-microsoft-com:office:office" xmlns:r="http://schemas.openxmlformats.org/officeDocument/2006/relationships" xmlns:m="http://schemas.openxmlformats.org/officeDocument/2006/math" xmlns:v="urn:schemas-microsoft-com:vml" xmlns:wp14="http://schemas.microsoft.com/office/word/2010/wordprocessingDrawing" xmlns:wp="http://schemas.openxmlformats.org/drawingml/2006/wordprocessingDrawing" xmlns:w10="urn:schemas-microsoft-com:office:word" xmlns:w="http://schemas.openxmlformats.org/wordprocessingml/2006/main" xmlns:w14="http://schemas.microsoft.com/office/word/2010/wordml" xmlns:w15="http://schemas.microsoft.com/office/word/2012/wordml" xmlns:wpg="http://schemas.microsoft.com/office/word/2010/wordprocessingGroup" xmlns:wpi="http://schemas.microsoft.com/office/word/2010/wordprocessingInk" xmlns:wne="http://schemas.microsoft.com/office/word/2006/wordml" xmlns:wps="http://schemas.microsoft.com/office/word/2010/wordprocessingShape" mc:Ignorable="w14 w15 wp14">
+  <w:abstractNum w:abstractNumId="0">
+    <w:nsid w:val="17264F47"/>
+    <w:multiLevelType w:val="multilevel"/>
+    <w:tmpl w:val="58460B14"/>
+    <w:lvl w:ilvl="0">
+      <w:start w:val="1"/>
+      <w:numFmt w:val="bullet"/>
+      <w:lvlText w:val=""/>
+      <w:lvlJc w:val="left"/>
+      <w:pPr>
+        <w:tabs>
+          <w:tab w:val="num" w:pos="720"/>
+        </w:tabs>
+        <w:ind w:left="720" w:hanging="360"/>
+      </w:pPr>
+      <w:rPr>
+        <w:rFonts w:ascii="Symbol" w:hAnsi="Symbol" w:hint="default"/>
+        <w:sz w:val="20"/>
+      </w:rPr>
+    </w:lvl>
+    <w:lvl w:ilvl="1" w:tentative="1">
+      <w:start w:val="1"/>
+      <w:numFmt w:val="bullet"/>
+      <w:lvlText w:val="o"/>
+      <w:lvlJc w:val="left"/>
+      <w:pPr>
+        <w:tabs>
+          <w:tab w:val="num" w:pos="1440"/>
+        </w:tabs>
+        <w:ind w:left="1440" w:hanging="360"/>
+      </w:pPr>
+      <w:rPr>
+        <w:rFonts w:ascii="Courier New" w:hAnsi="Courier New" w:hint="default"/>
+        <w:sz w:val="20"/>
+      </w:rPr>
+    </w:lvl>
+    <w:lvl w:ilvl="2" w:tentative="1">
+      <w:start w:val="1"/>
+      <w:numFmt w:val="bullet"/>
+      <w:lvlText w:val=""/>
+      <w:lvlJc w:val="left"/>
+      <w:pPr>
+        <w:tabs>
+          <w:tab w:val="num" w:pos="2160"/>
+        </w:tabs>
+        <w:ind w:left="2160" w:hanging="360"/>
+      </w:pPr>
+      <w:rPr>
+        <w:rFonts w:ascii="Wingdings" w:hAnsi="Wingdings" w:hint="default"/>
+        <w:sz w:val="20"/>
+      </w:rPr>
+    </w:lvl>
+    <w:lvl w:ilvl="3" w:tentative="1">
+      <w:start w:val="1"/>
+      <w:numFmt w:val="bullet"/>
+      <w:lvlText w:val=""/>
+      <w:lvlJc w:val="left"/>
+      <w:pPr>
+        <w:tabs>
+          <w:tab w:val="num" w:pos="2880"/>
+        </w:tabs>
+        <w:ind w:left="2880" w:hanging="360"/>
+      </w:pPr>
+      <w:rPr>
+        <w:rFonts w:ascii="Wingdings" w:hAnsi="Wingdings" w:hint="default"/>
+        <w:sz w:val="20"/>
+      </w:rPr>
+    </w:lvl>
+    <w:lvl w:ilvl="4" w:tentative="1">
+      <w:start w:val="1"/>
+      <w:numFmt w:val="bullet"/>
+      <w:lvlText w:val=""/>
+      <w:lvlJc w:val="left"/>
+      <w:pPr>
+        <w:tabs>
+          <w:tab w:val="num" w:pos="3600"/>
+        </w:tabs>
+        <w:ind w:left="3600" w:hanging="360"/>
+      </w:pPr>
+      <w:rPr>
+        <w:rFonts w:ascii="Wingdings" w:hAnsi="Wingdings" w:hint="default"/>
+        <w:sz w:val="20"/>
+      </w:rPr>
+    </w:lvl>
+    <w:lvl w:ilvl="5" w:tentative="1">
+      <w:start w:val="1"/>
+      <w:numFmt w:val="bullet"/>
+      <w:lvlText w:val=""/>
+      <w:lvlJc w:val="left"/>
+      <w:pPr>
+        <w:tabs>
+          <w:tab w:val="num" w:pos="4320"/>
+        </w:tabs>
+        <w:ind w:left="4320" w:hanging="360"/>
+      </w:pPr>
+      <w:rPr>
+        <w:rFonts w:ascii="Wingdings" w:hAnsi="Wingdings" w:hint="default"/>
+        <w:sz w:val="20"/>
+      </w:rPr>
+    </w:lvl>
+    <w:lvl w:ilvl="6" w:tentative="1">
+      <w:start w:val="1"/>
+      <w:numFmt w:val="bullet"/>
+      <w:lvlText w:val=""/>
+      <w:lvlJc w:val="left"/>
+      <w:pPr>
+        <w:tabs>
+          <w:tab w:val="num" w:pos="5040"/>
+        </w:tabs>
+        <w:ind w:left="5040" w:hanging="360"/>
+      </w:pPr>
+      <w:rPr>
+        <w:rFonts w:ascii="Wingdings" w:hAnsi="Wingdings" w:hint="default"/>
+        <w:sz w:val="20"/>
+      </w:rPr>
+    </w:lvl>
+    <w:lvl w:ilvl="7" w:tentative="1">
+      <w:start w:val="1"/>
+      <w:numFmt w:val="bullet"/>
+      <w:lvlText w:val=""/>
+      <w:lvlJc w:val="left"/>
+      <w:pPr>
+        <w:tabs>
+          <w:tab w:val="num" w:pos="5760"/>
+        </w:tabs>
+        <w:ind w:left="5760" w:hanging="360"/>
+      </w:pPr>
+      <w:rPr>
+        <w:rFonts w:ascii="Wingdings" w:hAnsi="Wingdings" w:hint="default"/>
+        <w:sz w:val="20"/>
+      </w:rPr>
+    </w:lvl>
+    <w:lvl w:ilvl="8" w:tentative="1">
+      <w:start w:val="1"/>
+      <w:numFmt w:val="bullet"/>
+      <w:lvlText w:val=""/>
+      <w:lvlJc w:val="left"/>
+      <w:pPr>
+        <w:tabs>
+          <w:tab w:val="num" w:pos="6480"/>
+        </w:tabs>
+        <w:ind w:left="6480" w:hanging="360"/>
+      </w:pPr>
+      <w:rPr>
+        <w:rFonts w:ascii="Wingdings" w:hAnsi="Wingdings" w:hint="default"/>
+        <w:sz w:val="20"/>
+      </w:rPr>
+    </w:lvl>
+  </w:abstractNum>
+  <w:abstractNum w:abstractNumId="1">
+    <w:nsid w:val="1C80026F"/>
+    <w:multiLevelType w:val="multilevel"/>
+    <w:tmpl w:val="3342B36C"/>
+    <w:lvl w:ilvl="0">
+      <w:start w:val="1"/>
+      <w:numFmt w:val="bullet"/>
+      <w:lvlText w:val=""/>
+      <w:lvlJc w:val="left"/>
+      <w:pPr>
+        <w:tabs>
+          <w:tab w:val="num" w:pos="720"/>
+        </w:tabs>
+        <w:ind w:left="720" w:hanging="360"/>
+      </w:pPr>
+      <w:rPr>
+        <w:rFonts w:ascii="Symbol" w:hAnsi="Symbol" w:hint="default"/>
+        <w:sz w:val="20"/>
+      </w:rPr>
+    </w:lvl>
+    <w:lvl w:ilvl="1" w:tentative="1">
+      <w:start w:val="1"/>
+      <w:numFmt w:val="bullet"/>
+      <w:lvlText w:val="o"/>
+      <w:lvlJc w:val="left"/>
+      <w:pPr>
+        <w:tabs>
+          <w:tab w:val="num" w:pos="1440"/>
+        </w:tabs>
+        <w:ind w:left="1440" w:hanging="360"/>
+      </w:pPr>
+      <w:rPr>
+        <w:rFonts w:ascii="Courier New" w:hAnsi="Courier New" w:hint="default"/>
+        <w:sz w:val="20"/>
+      </w:rPr>
+    </w:lvl>
+    <w:lvl w:ilvl="2" w:tentative="1">
+      <w:start w:val="1"/>
+      <w:numFmt w:val="bullet"/>
+      <w:lvlText w:val=""/>
+      <w:lvlJc w:val="left"/>
+      <w:pPr>
+        <w:tabs>
+          <w:tab w:val="num" w:pos="2160"/>
+        </w:tabs>
+        <w:ind w:left="2160" w:hanging="360"/>
+      </w:pPr>
+      <w:rPr>
+        <w:rFonts w:ascii="Wingdings" w:hAnsi="Wingdings" w:hint="default"/>
+        <w:sz w:val="20"/>
+      </w:rPr>
+    </w:lvl>
+    <w:lvl w:ilvl="3" w:tentative="1">
+      <w:start w:val="1"/>
+      <w:numFmt w:val="bullet"/>
+      <w:lvlText w:val=""/>
+      <w:lvlJc w:val="left"/>
+      <w:pPr>
+        <w:tabs>
+          <w:tab w:val="num" w:pos="2880"/>
+        </w:tabs>
+        <w:ind w:left="2880" w:hanging="360"/>
+      </w:pPr>
+      <w:rPr>
+        <w:rFonts w:ascii="Wingdings" w:hAnsi="Wingdings" w:hint="default"/>
+        <w:sz w:val="20"/>
+      </w:rPr>
+    </w:lvl>
+    <w:lvl w:ilvl="4" w:tentative="1">
+      <w:start w:val="1"/>
+      <w:numFmt w:val="bullet"/>
+      <w:lvlText w:val=""/>
+      <w:lvlJc w:val="left"/>
+      <w:pPr>
+        <w:tabs>
+          <w:tab w:val="num" w:pos="3600"/>
+        </w:tabs>
+        <w:ind w:left="3600" w:hanging="360"/>
+      </w:pPr>
+      <w:rPr>
+        <w:rFonts w:ascii="Wingdings" w:hAnsi="Wingdings" w:hint="default"/>
+        <w:sz w:val="20"/>
+      </w:rPr>
+    </w:lvl>
+    <w:lvl w:ilvl="5" w:tentative="1">
+      <w:start w:val="1"/>
+      <w:numFmt w:val="bullet"/>
+      <w:lvlText w:val=""/>
+      <w:lvlJc w:val="left"/>
+      <w:pPr>
+        <w:tabs>
+          <w:tab w:val="num" w:pos="4320"/>
+        </w:tabs>
+        <w:ind w:left="4320" w:hanging="360"/>
+      </w:pPr>
+      <w:rPr>
+        <w:rFonts w:ascii="Wingdings" w:hAnsi="Wingdings" w:hint="default"/>
+        <w:sz w:val="20"/>
+      </w:rPr>
+    </w:lvl>
+    <w:lvl w:ilvl="6" w:tentative="1">
+      <w:start w:val="1"/>
+      <w:numFmt w:val="bullet"/>
+      <w:lvlText w:val=""/>
+      <w:lvlJc w:val="left"/>
+      <w:pPr>
+        <w:tabs>
+          <w:tab w:val="num" w:pos="5040"/>
+        </w:tabs>
+        <w:ind w:left="5040" w:hanging="360"/>
+      </w:pPr>
+      <w:rPr>
+        <w:rFonts w:ascii="Wingdings" w:hAnsi="Wingdings" w:hint="default"/>
+        <w:sz w:val="20"/>
+      </w:rPr>
+    </w:lvl>
+    <w:lvl w:ilvl="7" w:tentative="1">
+      <w:start w:val="1"/>
+      <w:numFmt w:val="bullet"/>
+      <w:lvlText w:val=""/>
+      <w:lvlJc w:val="left"/>
+      <w:pPr>
+        <w:tabs>
+          <w:tab w:val="num" w:pos="5760"/>
+        </w:tabs>
+        <w:ind w:left="5760" w:hanging="360"/>
+      </w:pPr>
+      <w:rPr>
+        <w:rFonts w:ascii="Wingdings" w:hAnsi="Wingdings" w:hint="default"/>
+        <w:sz w:val="20"/>
+      </w:rPr>
+    </w:lvl>
+    <w:lvl w:ilvl="8" w:tentative="1">
+      <w:start w:val="1"/>
+      <w:numFmt w:val="bullet"/>
+      <w:lvlText w:val=""/>
+      <w:lvlJc w:val="left"/>
+      <w:pPr>
+        <w:tabs>
+          <w:tab w:val="num" w:pos="6480"/>
+        </w:tabs>
+        <w:ind w:left="6480" w:hanging="360"/>
+      </w:pPr>
+      <w:rPr>
+        <w:rFonts w:ascii="Wingdings" w:hAnsi="Wingdings" w:hint="default"/>
+        <w:sz w:val="20"/>
+      </w:rPr>
+    </w:lvl>
+  </w:abstractNum>
+  <w:abstractNum w:abstractNumId="2">
+    <w:nsid w:val="5F4B1382"/>
+    <w:multiLevelType w:val="multilevel"/>
+    <w:tmpl w:val="11F897D2"/>
+    <w:lvl w:ilvl="0">
+      <w:start w:val="1"/>
+      <w:numFmt w:val="bullet"/>
+      <w:lvlText w:val=""/>
+      <w:lvlJc w:val="left"/>
+      <w:pPr>
+        <w:tabs>
+          <w:tab w:val="num" w:pos="720"/>
+        </w:tabs>
+        <w:ind w:left="720" w:hanging="360"/>
+      </w:pPr>
+      <w:rPr>
+        <w:rFonts w:ascii="Symbol" w:hAnsi="Symbol" w:hint="default"/>
+        <w:sz w:val="20"/>
+      </w:rPr>
+    </w:lvl>
+    <w:lvl w:ilvl="1" w:tentative="1">
+      <w:start w:val="1"/>
+      <w:numFmt w:val="bullet"/>
+      <w:lvlText w:val="o"/>
+      <w:lvlJc w:val="left"/>
+      <w:pPr>
+        <w:tabs>
+          <w:tab w:val="num" w:pos="1440"/>
+        </w:tabs>
+        <w:ind w:left="1440" w:hanging="360"/>
+      </w:pPr>
+      <w:rPr>
+        <w:rFonts w:ascii="Courier New" w:hAnsi="Courier New" w:hint="default"/>
+        <w:sz w:val="20"/>
+      </w:rPr>
+    </w:lvl>
+    <w:lvl w:ilvl="2" w:tentative="1">
+      <w:start w:val="1"/>
+      <w:numFmt w:val="bullet"/>
+      <w:lvlText w:val=""/>
+      <w:lvlJc w:val="left"/>
+      <w:pPr>
+        <w:tabs>
+          <w:tab w:val="num" w:pos="2160"/>
+        </w:tabs>
+        <w:ind w:left="2160" w:hanging="360"/>
+      </w:pPr>
+      <w:rPr>
+        <w:rFonts w:ascii="Wingdings" w:hAnsi="Wingdings" w:hint="default"/>
+        <w:sz w:val="20"/>
+      </w:rPr>
+    </w:lvl>
+    <w:lvl w:ilvl="3" w:tentative="1">
+      <w:start w:val="1"/>
+      <w:numFmt w:val="bullet"/>
+      <w:lvlText w:val=""/>
+      <w:lvlJc w:val="left"/>
+      <w:pPr>
+        <w:tabs>
+          <w:tab w:val="num" w:pos="2880"/>
+        </w:tabs>
+        <w:ind w:left="2880" w:hanging="360"/>
+      </w:pPr>
+      <w:rPr>
+        <w:rFonts w:ascii="Wingdings" w:hAnsi="Wingdings" w:hint="default"/>
+        <w:sz w:val="20"/>
+      </w:rPr>
+    </w:lvl>
+    <w:lvl w:ilvl="4" w:tentative="1">
+      <w:start w:val="1"/>
+      <w:numFmt w:val="bullet"/>
+      <w:lvlText w:val=""/>
+      <w:lvlJc w:val="left"/>
+      <w:pPr>
+        <w:tabs>
+          <w:tab w:val="num" w:pos="3600"/>
+        </w:tabs>
+        <w:ind w:left="3600" w:hanging="360"/>
+      </w:pPr>
+      <w:rPr>
+        <w:rFonts w:ascii="Wingdings" w:hAnsi="Wingdings" w:hint="default"/>
+        <w:sz w:val="20"/>
+      </w:rPr>
+    </w:lvl>
+    <w:lvl w:ilvl="5" w:tentative="1">
+      <w:start w:val="1"/>
+      <w:numFmt w:val="bullet"/>
+      <w:lvlText w:val=""/>
+      <w:lvlJc w:val="left"/>
+      <w:pPr>
+        <w:tabs>
+          <w:tab w:val="num" w:pos="4320"/>
+        </w:tabs>
+        <w:ind w:left="4320" w:hanging="360"/>
+      </w:pPr>
+      <w:rPr>
+        <w:rFonts w:ascii="Wingdings" w:hAnsi="Wingdings" w:hint="default"/>
+        <w:sz w:val="20"/>
+      </w:rPr>
+    </w:lvl>
+    <w:lvl w:ilvl="6" w:tentative="1">
+      <w:start w:val="1"/>
+      <w:numFmt w:val="bullet"/>
+      <w:lvlText w:val=""/>
+      <w:lvlJc w:val="left"/>
+      <w:pPr>
+        <w:tabs>
+          <w:tab w:val="num" w:pos="5040"/>
+        </w:tabs>
+        <w:ind w:left="5040" w:hanging="360"/>
+      </w:pPr>
+      <w:rPr>
+        <w:rFonts w:ascii="Wingdings" w:hAnsi="Wingdings" w:hint="default"/>
+        <w:sz w:val="20"/>
+      </w:rPr>
+    </w:lvl>
+    <w:lvl w:ilvl="7" w:tentative="1">
+      <w:start w:val="1"/>
+      <w:numFmt w:val="bullet"/>
+      <w:lvlText w:val=""/>
+      <w:lvlJc w:val="left"/>
+      <w:pPr>
+        <w:tabs>
+          <w:tab w:val="num" w:pos="5760"/>
+        </w:tabs>
+        <w:ind w:left="5760" w:hanging="360"/>
+      </w:pPr>
+      <w:rPr>
+        <w:rFonts w:ascii="Wingdings" w:hAnsi="Wingdings" w:hint="default"/>
+        <w:sz w:val="20"/>
+      </w:rPr>
+    </w:lvl>
+    <w:lvl w:ilvl="8" w:tentative="1">
+      <w:start w:val="1"/>
+      <w:numFmt w:val="bullet"/>
+      <w:lvlText w:val=""/>
+      <w:lvlJc w:val="left"/>
+      <w:pPr>
+        <w:tabs>
+          <w:tab w:val="num" w:pos="6480"/>
+        </w:tabs>
+        <w:ind w:left="6480" w:hanging="360"/>
+      </w:pPr>
+      <w:rPr>
+        <w:rFonts w:ascii="Wingdings" w:hAnsi="Wingdings" w:hint="default"/>
+        <w:sz w:val="20"/>
+      </w:rPr>
+    </w:lvl>
+  </w:abstractNum>
+  <w:abstractNum w:abstractNumId="3">
+    <w:nsid w:val="63FC17D2"/>
+    <w:multiLevelType w:val="multilevel"/>
+    <w:tmpl w:val="FC32C4FE"/>
+    <w:lvl w:ilvl="0">
+      <w:start w:val="1"/>
+      <w:numFmt w:val="bullet"/>
+      <w:lvlText w:val=""/>
+      <w:lvlJc w:val="left"/>
+      <w:pPr>
+        <w:tabs>
+          <w:tab w:val="num" w:pos="720"/>
+        </w:tabs>
+        <w:ind w:left="720" w:hanging="360"/>
+      </w:pPr>
+      <w:rPr>
+        <w:rFonts w:ascii="Symbol" w:hAnsi="Symbol" w:hint="default"/>
+        <w:sz w:val="20"/>
+      </w:rPr>
+    </w:lvl>
+    <w:lvl w:ilvl="1" w:tentative="1">
+      <w:start w:val="1"/>
+      <w:numFmt w:val="bullet"/>
+      <w:lvlText w:val="o"/>
+      <w:lvlJc w:val="left"/>
+      <w:pPr>
+        <w:tabs>
+          <w:tab w:val="num" w:pos="1440"/>
+        </w:tabs>
+        <w:ind w:left="1440" w:hanging="360"/>
+      </w:pPr>
+      <w:rPr>
+        <w:rFonts w:ascii="Courier New" w:hAnsi="Courier New" w:hint="default"/>
+        <w:sz w:val="20"/>
+      </w:rPr>
+    </w:lvl>
+    <w:lvl w:ilvl="2" w:tentative="1">
+      <w:start w:val="1"/>
+      <w:numFmt w:val="bullet"/>
+      <w:lvlText w:val=""/>
+      <w:lvlJc w:val="left"/>
+      <w:pPr>
+        <w:tabs>
+          <w:tab w:val="num" w:pos="2160"/>
+        </w:tabs>
+        <w:ind w:left="2160" w:hanging="360"/>
+      </w:pPr>
+      <w:rPr>
+        <w:rFonts w:ascii="Wingdings" w:hAnsi="Wingdings" w:hint="default"/>
+        <w:sz w:val="20"/>
+      </w:rPr>
+    </w:lvl>
+    <w:lvl w:ilvl="3" w:tentative="1">
+      <w:start w:val="1"/>
+      <w:numFmt w:val="bullet"/>
+      <w:lvlText w:val=""/>
+      <w:lvlJc w:val="left"/>
+      <w:pPr>
+        <w:tabs>
+          <w:tab w:val="num" w:pos="2880"/>
+        </w:tabs>
+        <w:ind w:left="2880" w:hanging="360"/>
+      </w:pPr>
+      <w:rPr>
+        <w:rFonts w:ascii="Wingdings" w:hAnsi="Wingdings" w:hint="default"/>
+        <w:sz w:val="20"/>
+      </w:rPr>
+    </w:lvl>
+    <w:lvl w:ilvl="4" w:tentative="1">
+      <w:start w:val="1"/>
+      <w:numFmt w:val="bullet"/>
+      <w:lvlText w:val=""/>
+      <w:lvlJc w:val="left"/>
+      <w:pPr>
+        <w:tabs>
+          <w:tab w:val="num" w:pos="3600"/>
+        </w:tabs>
+        <w:ind w:left="3600" w:hanging="360"/>
+      </w:pPr>
+      <w:rPr>
+        <w:rFonts w:ascii="Wingdings" w:hAnsi="Wingdings" w:hint="default"/>
+        <w:sz w:val="20"/>
+      </w:rPr>
+    </w:lvl>
+    <w:lvl w:ilvl="5" w:tentative="1">
+      <w:start w:val="1"/>
+      <w:numFmt w:val="bullet"/>
+      <w:lvlText w:val=""/>
+      <w:lvlJc w:val="left"/>
+      <w:pPr>
+        <w:tabs>
+          <w:tab w:val="num" w:pos="4320"/>
+        </w:tabs>
+        <w:ind w:left="4320" w:hanging="360"/>
+      </w:pPr>
+      <w:rPr>
+        <w:rFonts w:ascii="Wingdings" w:hAnsi="Wingdings" w:hint="default"/>
+        <w:sz w:val="20"/>
+      </w:rPr>
+    </w:lvl>
+    <w:lvl w:ilvl="6" w:tentative="1">
+      <w:start w:val="1"/>
+      <w:numFmt w:val="bullet"/>
+      <w:lvlText w:val=""/>
+      <w:lvlJc w:val="left"/>
+      <w:pPr>
+        <w:tabs>
+          <w:tab w:val="num" w:pos="5040"/>
+        </w:tabs>
+        <w:ind w:left="5040" w:hanging="360"/>
+      </w:pPr>
+      <w:rPr>
+        <w:rFonts w:ascii="Wingdings" w:hAnsi="Wingdings" w:hint="default"/>
+        <w:sz w:val="20"/>
+      </w:rPr>
+    </w:lvl>
+    <w:lvl w:ilvl="7" w:tentative="1">
+      <w:start w:val="1"/>
+      <w:numFmt w:val="bullet"/>
+      <w:lvlText w:val=""/>
+      <w:lvlJc w:val="left"/>
+      <w:pPr>
+        <w:tabs>
+          <w:tab w:val="num" w:pos="5760"/>
+        </w:tabs>
+        <w:ind w:left="5760" w:hanging="360"/>
+      </w:pPr>
+      <w:rPr>
+        <w:rFonts w:ascii="Wingdings" w:hAnsi="Wingdings" w:hint="default"/>
+        <w:sz w:val="20"/>
+      </w:rPr>
+    </w:lvl>
+    <w:lvl w:ilvl="8" w:tentative="1">
+      <w:start w:val="1"/>
+      <w:numFmt w:val="bullet"/>
+      <w:lvlText w:val=""/>
+      <w:lvlJc w:val="left"/>
+      <w:pPr>
+        <w:tabs>
+          <w:tab w:val="num" w:pos="6480"/>
+        </w:tabs>
+        <w:ind w:left="6480" w:hanging="360"/>
+      </w:pPr>
+      <w:rPr>
+        <w:rFonts w:ascii="Wingdings" w:hAnsi="Wingdings" w:hint="default"/>
+        <w:sz w:val="20"/>
+      </w:rPr>
+    </w:lvl>
+  </w:abstractNum>
+  <w:abstractNum w:abstractNumId="4">
+    <w:nsid w:val="7EDA3667"/>
+    <w:multiLevelType w:val="multilevel"/>
+    <w:tmpl w:val="AFAAC2AA"/>
+    <w:lvl w:ilvl="0">
+      <w:start w:val="1"/>
+      <w:numFmt w:val="bullet"/>
+      <w:lvlText w:val=""/>
+      <w:lvlJc w:val="left"/>
+      <w:pPr>
+        <w:tabs>
+          <w:tab w:val="num" w:pos="720"/>
+        </w:tabs>
+        <w:ind w:left="720" w:hanging="360"/>
+      </w:pPr>
+      <w:rPr>
+        <w:rFonts w:ascii="Symbol" w:hAnsi="Symbol" w:hint="default"/>
+        <w:sz w:val="20"/>
+      </w:rPr>
+    </w:lvl>
+    <w:lvl w:ilvl="1" w:tentative="1">
+      <w:start w:val="1"/>
+      <w:numFmt w:val="bullet"/>
+      <w:lvlText w:val="o"/>
+      <w:lvlJc w:val="left"/>
+      <w:pPr>
+        <w:tabs>
+          <w:tab w:val="num" w:pos="1440"/>
+        </w:tabs>
+        <w:ind w:left="1440" w:hanging="360"/>
+      </w:pPr>
+      <w:rPr>
+        <w:rFonts w:ascii="Courier New" w:hAnsi="Courier New" w:hint="default"/>
+        <w:sz w:val="20"/>
+      </w:rPr>
+    </w:lvl>
+    <w:lvl w:ilvl="2" w:tentative="1">
+      <w:start w:val="1"/>
+      <w:numFmt w:val="bullet"/>
+      <w:lvlText w:val=""/>
+      <w:lvlJc w:val="left"/>
+      <w:pPr>
+        <w:tabs>
+          <w:tab w:val="num" w:pos="2160"/>
+        </w:tabs>
+        <w:ind w:left="2160" w:hanging="360"/>
+      </w:pPr>
+      <w:rPr>
+        <w:rFonts w:ascii="Wingdings" w:hAnsi="Wingdings" w:hint="default"/>
+        <w:sz w:val="20"/>
+      </w:rPr>
+    </w:lvl>
+    <w:lvl w:ilvl="3" w:tentative="1">
+      <w:start w:val="1"/>
+      <w:numFmt w:val="bullet"/>
+      <w:lvlText w:val=""/>
+      <w:lvlJc w:val="left"/>
+      <w:pPr>
+        <w:tabs>
+          <w:tab w:val="num" w:pos="2880"/>
+        </w:tabs>
+        <w:ind w:left="2880" w:hanging="360"/>
+      </w:pPr>
+      <w:rPr>
+        <w:rFonts w:ascii="Wingdings" w:hAnsi="Wingdings" w:hint="default"/>
+        <w:sz w:val="20"/>
+      </w:rPr>
+    </w:lvl>
+    <w:lvl w:ilvl="4" w:tentative="1">
+      <w:start w:val="1"/>
+      <w:numFmt w:val="bullet"/>
+      <w:lvlText w:val=""/>
+      <w:lvlJc w:val="left"/>
+      <w:pPr>
+        <w:tabs>
+          <w:tab w:val="num" w:pos="3600"/>
+        </w:tabs>
+        <w:ind w:left="3600" w:hanging="360"/>
+      </w:pPr>
+      <w:rPr>
+        <w:rFonts w:ascii="Wingdings" w:hAnsi="Wingdings" w:hint="default"/>
+        <w:sz w:val="20"/>
+      </w:rPr>
+    </w:lvl>
+    <w:lvl w:ilvl="5" w:tentative="1">
+      <w:start w:val="1"/>
+      <w:numFmt w:val="bullet"/>
+      <w:lvlText w:val=""/>
+      <w:lvlJc w:val="left"/>
+      <w:pPr>
+        <w:tabs>
+          <w:tab w:val="num" w:pos="4320"/>
+        </w:tabs>
+        <w:ind w:left="4320" w:hanging="360"/>
+      </w:pPr>
+      <w:rPr>
+        <w:rFonts w:ascii="Wingdings" w:hAnsi="Wingdings" w:hint="default"/>
+        <w:sz w:val="20"/>
+      </w:rPr>
+    </w:lvl>
+    <w:lvl w:ilvl="6" w:tentative="1">
+      <w:start w:val="1"/>
+      <w:numFmt w:val="bullet"/>
+      <w:lvlText w:val=""/>
+      <w:lvlJc w:val="left"/>
+      <w:pPr>
+        <w:tabs>
+          <w:tab w:val="num" w:pos="5040"/>
+        </w:tabs>
+        <w:ind w:left="5040" w:hanging="360"/>
+      </w:pPr>
+      <w:rPr>
+        <w:rFonts w:ascii="Wingdings" w:hAnsi="Wingdings" w:hint="default"/>
+        <w:sz w:val="20"/>
+      </w:rPr>
+    </w:lvl>
+    <w:lvl w:ilvl="7" w:tentative="1">
+      <w:start w:val="1"/>
+      <w:numFmt w:val="bullet"/>
+      <w:lvlText w:val=""/>
+      <w:lvlJc w:val="left"/>
+      <w:pPr>
+        <w:tabs>
+          <w:tab w:val="num" w:pos="5760"/>
+        </w:tabs>
+        <w:ind w:left="5760" w:hanging="360"/>
+      </w:pPr>
+      <w:rPr>
+        <w:rFonts w:ascii="Wingdings" w:hAnsi="Wingdings" w:hint="default"/>
+        <w:sz w:val="20"/>
+      </w:rPr>
+    </w:lvl>
+    <w:lvl w:ilvl="8" w:tentative="1">
+      <w:start w:val="1"/>
+      <w:numFmt w:val="bullet"/>
+      <w:lvlText w:val=""/>
+      <w:lvlJc w:val="left"/>
+      <w:pPr>
+        <w:tabs>
+          <w:tab w:val="num" w:pos="6480"/>
+        </w:tabs>
+        <w:ind w:left="6480" w:hanging="360"/>
+      </w:pPr>
+      <w:rPr>
+        <w:rFonts w:ascii="Wingdings" w:hAnsi="Wingdings" w:hint="default"/>
+        <w:sz w:val="20"/>
+      </w:rPr>
+    </w:lvl>
+  </w:abstractNum>
+  <w:num w:numId="1">
+    <w:abstractNumId w:val="0"/>
+  </w:num>
+  <w:num w:numId="2">
+    <w:abstractNumId w:val="1"/>
+  </w:num>
+  <w:num w:numId="3">
+    <w:abstractNumId w:val="2"/>
+  </w:num>
+  <w:num w:numId="4">
+    <w:abstractNumId w:val="3"/>
+  </w:num>
+  <w:num w:numId="5">
+    <w:abstractNumId w:val="4"/>
+  </w:num>
+</w:numbering>
 </file>
 
 <file path=word/styles.xml><?xml version="1.0" encoding="utf-8"?>
@@ -714,6 +1814,29 @@
       <w:szCs w:val="27"/>
     </w:rPr>
   </w:style>
+  <w:style w:type="paragraph" w:styleId="Heading4">
+    <w:name w:val="heading 4"/>
+    <w:basedOn w:val="Normal"/>
+    <w:next w:val="Normal"/>
+    <w:link w:val="Heading4Char"/>
+    <w:uiPriority w:val="9"/>
+    <w:semiHidden/>
+    <w:unhideWhenUsed/>
+    <w:qFormat/>
+    <w:rsid w:val="00F10676"/>
+    <w:pPr>
+      <w:keepNext/>
+      <w:keepLines/>
+      <w:spacing w:before="40" w:after="0"/>
+      <w:outlineLvl w:val="3"/>
+    </w:pPr>
+    <w:rPr>
+      <w:rFonts w:asciiTheme="majorHAnsi" w:eastAsiaTheme="majorEastAsia" w:hAnsiTheme="majorHAnsi" w:cstheme="majorBidi"/>
+      <w:i/>
+      <w:iCs/>
+      <w:color w:val="2E74B5" w:themeColor="accent1" w:themeShade="BF"/>
+    </w:rPr>
+  </w:style>
   <w:style w:type="character" w:default="1" w:styleId="DefaultParagraphFont">
     <w:name w:val="Default Paragraph Font"/>
     <w:uiPriority w:val="1"/>
@@ -817,6 +1940,36 @@
       <w:rFonts w:ascii="Courier New" w:eastAsia="Times New Roman" w:hAnsi="Courier New" w:cs="Courier New"/>
       <w:sz w:val="20"/>
       <w:szCs w:val="20"/>
+    </w:rPr>
+  </w:style>
+  <w:style w:type="character" w:customStyle="1" w:styleId="Heading4Char">
+    <w:name w:val="Heading 4 Char"/>
+    <w:basedOn w:val="DefaultParagraphFont"/>
+    <w:link w:val="Heading4"/>
+    <w:uiPriority w:val="9"/>
+    <w:semiHidden/>
+    <w:rsid w:val="00F10676"/>
+    <w:rPr>
+      <w:rFonts w:asciiTheme="majorHAnsi" w:eastAsiaTheme="majorEastAsia" w:hAnsiTheme="majorHAnsi" w:cstheme="majorBidi"/>
+      <w:i/>
+      <w:iCs/>
+      <w:color w:val="2E74B5" w:themeColor="accent1" w:themeShade="BF"/>
+    </w:rPr>
+  </w:style>
+  <w:style w:type="paragraph" w:styleId="NormalWeb">
+    <w:name w:val="Normal (Web)"/>
+    <w:basedOn w:val="Normal"/>
+    <w:uiPriority w:val="99"/>
+    <w:semiHidden/>
+    <w:unhideWhenUsed/>
+    <w:rsid w:val="00F10676"/>
+    <w:pPr>
+      <w:spacing w:before="100" w:beforeAutospacing="1" w:after="100" w:afterAutospacing="1" w:line="240" w:lineRule="auto"/>
+    </w:pPr>
+    <w:rPr>
+      <w:rFonts w:ascii="Times New Roman" w:eastAsia="Times New Roman" w:hAnsi="Times New Roman" w:cs="Times New Roman"/>
+      <w:sz w:val="24"/>
+      <w:szCs w:val="24"/>
     </w:rPr>
   </w:style>
 </w:styles>

</xml_diff>